<commit_message>
Edited format and fixed typos and grammar
</commit_message>
<xml_diff>
--- a/Documentation/Meeting Information/Meeting Agendas/Meeting_Agenda_Group_12_29MAR2024.docx
+++ b/Documentation/Meeting Information/Meeting Agendas/Meeting_Agenda_Group_12_29MAR2024.docx
@@ -508,16 +508,14 @@
         </w:rPr>
         <w:t xml:space="preserve"> project </w:t>
       </w:r>
-      <w:proofErr w:type="gramStart"/>
-      <w:r>
-        <w:rPr>
-          <w:rFonts w:ascii="Times New Roman" w:hAnsi="Times New Roman" w:cs="Times New Roman"/>
-          <w:sz w:val="24"/>
-          <w:szCs w:val="24"/>
-        </w:rPr>
-        <w:t>progress</w:t>
-      </w:r>
-      <w:proofErr w:type="gramEnd"/>
+      <w:r>
+        <w:rPr>
+          <w:rFonts w:ascii="Times New Roman" w:hAnsi="Times New Roman" w:cs="Times New Roman"/>
+          <w:sz w:val="24"/>
+          <w:szCs w:val="24"/>
+        </w:rPr>
+        <w:t>progress.</w:t>
+      </w:r>
     </w:p>
     <w:p>
       <w:pPr>

</xml_diff>